<commit_message>
Finished user guide, updated server messages.
</commit_message>
<xml_diff>
--- a/Design and Testing/User Guide.docx
+++ b/Design and Testing/User Guide.docx
@@ -253,12 +253,12 @@
             <w:pStyle w:val="TOCHeading"/>
           </w:pPr>
           <w:r>
-            <w:t>Table of C</w:t>
+            <w:t>Table of</w:t>
           </w:r>
           <w:bookmarkStart w:id="0" w:name="_GoBack"/>
           <w:bookmarkEnd w:id="0"/>
           <w:r>
-            <w:t>ontents</w:t>
+            <w:t xml:space="preserve"> Contents</w:t>
           </w:r>
         </w:p>
         <w:p>
@@ -281,7 +281,7 @@
           <w:r>
             <w:fldChar w:fldCharType="separate"/>
           </w:r>
-          <w:hyperlink w:anchor="_Toc416269573" w:history="1">
+          <w:hyperlink w:anchor="_Toc416282800" w:history="1">
             <w:r>
               <w:rPr>
                 <w:rStyle w:val="Hyperlink"/>
@@ -308,7 +308,7 @@
                 <w:noProof/>
                 <w:webHidden/>
               </w:rPr>
-              <w:instrText xml:space="preserve"> PAGEREF _Toc416269573 \h </w:instrText>
+              <w:instrText xml:space="preserve"> PAGEREF _Toc416282800 \h </w:instrText>
             </w:r>
             <w:r>
               <w:rPr>
@@ -350,7 +350,7 @@
               <w:lang w:eastAsia="en-CA"/>
             </w:rPr>
           </w:pPr>
-          <w:hyperlink w:anchor="_Toc416269574" w:history="1">
+          <w:hyperlink w:anchor="_Toc416282801" w:history="1">
             <w:r>
               <w:rPr>
                 <w:rStyle w:val="Hyperlink"/>
@@ -377,7 +377,7 @@
                 <w:noProof/>
                 <w:webHidden/>
               </w:rPr>
-              <w:instrText xml:space="preserve"> PAGEREF _Toc416269574 \h </w:instrText>
+              <w:instrText xml:space="preserve"> PAGEREF _Toc416282801 \h </w:instrText>
             </w:r>
             <w:r>
               <w:rPr>
@@ -419,7 +419,7 @@
               <w:lang w:eastAsia="en-CA"/>
             </w:rPr>
           </w:pPr>
-          <w:hyperlink w:anchor="_Toc416269575" w:history="1">
+          <w:hyperlink w:anchor="_Toc416282802" w:history="1">
             <w:r>
               <w:rPr>
                 <w:rStyle w:val="Hyperlink"/>
@@ -446,7 +446,7 @@
                 <w:noProof/>
                 <w:webHidden/>
               </w:rPr>
-              <w:instrText xml:space="preserve"> PAGEREF _Toc416269575 \h </w:instrText>
+              <w:instrText xml:space="preserve"> PAGEREF _Toc416282802 \h </w:instrText>
             </w:r>
             <w:r>
               <w:rPr>
@@ -488,7 +488,7 @@
               <w:lang w:eastAsia="en-CA"/>
             </w:rPr>
           </w:pPr>
-          <w:hyperlink w:anchor="_Toc416269576" w:history="1">
+          <w:hyperlink w:anchor="_Toc416282803" w:history="1">
             <w:r>
               <w:rPr>
                 <w:rStyle w:val="Hyperlink"/>
@@ -515,7 +515,7 @@
                 <w:noProof/>
                 <w:webHidden/>
               </w:rPr>
-              <w:instrText xml:space="preserve"> PAGEREF _Toc416269576 \h </w:instrText>
+              <w:instrText xml:space="preserve"> PAGEREF _Toc416282803 \h </w:instrText>
             </w:r>
             <w:r>
               <w:rPr>
@@ -557,7 +557,7 @@
               <w:lang w:eastAsia="en-CA"/>
             </w:rPr>
           </w:pPr>
-          <w:hyperlink w:anchor="_Toc416269577" w:history="1">
+          <w:hyperlink w:anchor="_Toc416282804" w:history="1">
             <w:r>
               <w:rPr>
                 <w:rStyle w:val="Hyperlink"/>
@@ -584,7 +584,7 @@
                 <w:noProof/>
                 <w:webHidden/>
               </w:rPr>
-              <w:instrText xml:space="preserve"> PAGEREF _Toc416269577 \h </w:instrText>
+              <w:instrText xml:space="preserve"> PAGEREF _Toc416282804 \h </w:instrText>
             </w:r>
             <w:r>
               <w:rPr>
@@ -604,7 +604,7 @@
                 <w:noProof/>
                 <w:webHidden/>
               </w:rPr>
-              <w:t>3</w:t>
+              <w:t>4</w:t>
             </w:r>
             <w:r>
               <w:rPr>
@@ -626,7 +626,7 @@
               <w:lang w:eastAsia="en-CA"/>
             </w:rPr>
           </w:pPr>
-          <w:hyperlink w:anchor="_Toc416269578" w:history="1">
+          <w:hyperlink w:anchor="_Toc416282805" w:history="1">
             <w:r>
               <w:rPr>
                 <w:rStyle w:val="Hyperlink"/>
@@ -653,7 +653,7 @@
                 <w:noProof/>
                 <w:webHidden/>
               </w:rPr>
-              <w:instrText xml:space="preserve"> PAGEREF _Toc416269578 \h </w:instrText>
+              <w:instrText xml:space="preserve"> PAGEREF _Toc416282805 \h </w:instrText>
             </w:r>
             <w:r>
               <w:rPr>
@@ -673,7 +673,7 @@
                 <w:noProof/>
                 <w:webHidden/>
               </w:rPr>
-              <w:t>3</w:t>
+              <w:t>4</w:t>
             </w:r>
             <w:r>
               <w:rPr>
@@ -695,7 +695,7 @@
               <w:lang w:eastAsia="en-CA"/>
             </w:rPr>
           </w:pPr>
-          <w:hyperlink w:anchor="_Toc416269579" w:history="1">
+          <w:hyperlink w:anchor="_Toc416282806" w:history="1">
             <w:r>
               <w:rPr>
                 <w:rStyle w:val="Hyperlink"/>
@@ -722,7 +722,7 @@
                 <w:noProof/>
                 <w:webHidden/>
               </w:rPr>
-              <w:instrText xml:space="preserve"> PAGEREF _Toc416269579 \h </w:instrText>
+              <w:instrText xml:space="preserve"> PAGEREF _Toc416282806 \h </w:instrText>
             </w:r>
             <w:r>
               <w:rPr>
@@ -742,7 +742,7 @@
                 <w:noProof/>
                 <w:webHidden/>
               </w:rPr>
-              <w:t>3</w:t>
+              <w:t>5</w:t>
             </w:r>
             <w:r>
               <w:rPr>
@@ -764,7 +764,7 @@
               <w:lang w:eastAsia="en-CA"/>
             </w:rPr>
           </w:pPr>
-          <w:hyperlink w:anchor="_Toc416269580" w:history="1">
+          <w:hyperlink w:anchor="_Toc416282807" w:history="1">
             <w:r>
               <w:rPr>
                 <w:rStyle w:val="Hyperlink"/>
@@ -791,7 +791,7 @@
                 <w:noProof/>
                 <w:webHidden/>
               </w:rPr>
-              <w:instrText xml:space="preserve"> PAGEREF _Toc416269580 \h </w:instrText>
+              <w:instrText xml:space="preserve"> PAGEREF _Toc416282807 \h </w:instrText>
             </w:r>
             <w:r>
               <w:rPr>
@@ -811,7 +811,7 @@
                 <w:noProof/>
                 <w:webHidden/>
               </w:rPr>
-              <w:t>4</w:t>
+              <w:t>8</w:t>
             </w:r>
             <w:r>
               <w:rPr>
@@ -833,7 +833,7 @@
               <w:lang w:eastAsia="en-CA"/>
             </w:rPr>
           </w:pPr>
-          <w:hyperlink w:anchor="_Toc416269581" w:history="1">
+          <w:hyperlink w:anchor="_Toc416282808" w:history="1">
             <w:r>
               <w:rPr>
                 <w:rStyle w:val="Hyperlink"/>
@@ -860,7 +860,7 @@
                 <w:noProof/>
                 <w:webHidden/>
               </w:rPr>
-              <w:instrText xml:space="preserve"> PAGEREF _Toc416269581 \h </w:instrText>
+              <w:instrText xml:space="preserve"> PAGEREF _Toc416282808 \h </w:instrText>
             </w:r>
             <w:r>
               <w:rPr>
@@ -880,7 +880,7 @@
                 <w:noProof/>
                 <w:webHidden/>
               </w:rPr>
-              <w:t>4</w:t>
+              <w:t>8</w:t>
             </w:r>
             <w:r>
               <w:rPr>
@@ -902,7 +902,7 @@
               <w:lang w:eastAsia="en-CA"/>
             </w:rPr>
           </w:pPr>
-          <w:hyperlink w:anchor="_Toc416269582" w:history="1">
+          <w:hyperlink w:anchor="_Toc416282809" w:history="1">
             <w:r>
               <w:rPr>
                 <w:rStyle w:val="Hyperlink"/>
@@ -929,7 +929,7 @@
                 <w:noProof/>
                 <w:webHidden/>
               </w:rPr>
-              <w:instrText xml:space="preserve"> PAGEREF _Toc416269582 \h </w:instrText>
+              <w:instrText xml:space="preserve"> PAGEREF _Toc416282809 \h </w:instrText>
             </w:r>
             <w:r>
               <w:rPr>
@@ -949,7 +949,7 @@
                 <w:noProof/>
                 <w:webHidden/>
               </w:rPr>
-              <w:t>4</w:t>
+              <w:t>8</w:t>
             </w:r>
             <w:r>
               <w:rPr>
@@ -971,7 +971,7 @@
               <w:lang w:eastAsia="en-CA"/>
             </w:rPr>
           </w:pPr>
-          <w:hyperlink w:anchor="_Toc416269583" w:history="1">
+          <w:hyperlink w:anchor="_Toc416282810" w:history="1">
             <w:r>
               <w:rPr>
                 <w:rStyle w:val="Hyperlink"/>
@@ -998,7 +998,7 @@
                 <w:noProof/>
                 <w:webHidden/>
               </w:rPr>
-              <w:instrText xml:space="preserve"> PAGEREF _Toc416269583 \h </w:instrText>
+              <w:instrText xml:space="preserve"> PAGEREF _Toc416282810 \h </w:instrText>
             </w:r>
             <w:r>
               <w:rPr>
@@ -1018,7 +1018,7 @@
                 <w:noProof/>
                 <w:webHidden/>
               </w:rPr>
-              <w:t>4</w:t>
+              <w:t>9</w:t>
             </w:r>
             <w:r>
               <w:rPr>
@@ -1040,7 +1040,7 @@
               <w:lang w:eastAsia="en-CA"/>
             </w:rPr>
           </w:pPr>
-          <w:hyperlink w:anchor="_Toc416269584" w:history="1">
+          <w:hyperlink w:anchor="_Toc416282811" w:history="1">
             <w:r>
               <w:rPr>
                 <w:rStyle w:val="Hyperlink"/>
@@ -1067,7 +1067,7 @@
                 <w:noProof/>
                 <w:webHidden/>
               </w:rPr>
-              <w:instrText xml:space="preserve"> PAGEREF _Toc416269584 \h </w:instrText>
+              <w:instrText xml:space="preserve"> PAGEREF _Toc416282811 \h </w:instrText>
             </w:r>
             <w:r>
               <w:rPr>
@@ -1087,7 +1087,7 @@
                 <w:noProof/>
                 <w:webHidden/>
               </w:rPr>
-              <w:t>4</w:t>
+              <w:t>9</w:t>
             </w:r>
             <w:r>
               <w:rPr>
@@ -1109,7 +1109,7 @@
               <w:lang w:eastAsia="en-CA"/>
             </w:rPr>
           </w:pPr>
-          <w:hyperlink w:anchor="_Toc416269585" w:history="1">
+          <w:hyperlink w:anchor="_Toc416282812" w:history="1">
             <w:r>
               <w:rPr>
                 <w:rStyle w:val="Hyperlink"/>
@@ -1136,7 +1136,7 @@
                 <w:noProof/>
                 <w:webHidden/>
               </w:rPr>
-              <w:instrText xml:space="preserve"> PAGEREF _Toc416269585 \h </w:instrText>
+              <w:instrText xml:space="preserve"> PAGEREF _Toc416282812 \h </w:instrText>
             </w:r>
             <w:r>
               <w:rPr>
@@ -1156,7 +1156,7 @@
                 <w:noProof/>
                 <w:webHidden/>
               </w:rPr>
-              <w:t>5</w:t>
+              <w:t>9</w:t>
             </w:r>
             <w:r>
               <w:rPr>
@@ -1178,7 +1178,7 @@
               <w:lang w:eastAsia="en-CA"/>
             </w:rPr>
           </w:pPr>
-          <w:hyperlink w:anchor="_Toc416269586" w:history="1">
+          <w:hyperlink w:anchor="_Toc416282813" w:history="1">
             <w:r>
               <w:rPr>
                 <w:rStyle w:val="Hyperlink"/>
@@ -1205,7 +1205,7 @@
                 <w:noProof/>
                 <w:webHidden/>
               </w:rPr>
-              <w:instrText xml:space="preserve"> PAGEREF _Toc416269586 \h </w:instrText>
+              <w:instrText xml:space="preserve"> PAGEREF _Toc416282813 \h </w:instrText>
             </w:r>
             <w:r>
               <w:rPr>
@@ -1225,7 +1225,7 @@
                 <w:noProof/>
                 <w:webHidden/>
               </w:rPr>
-              <w:t>5</w:t>
+              <w:t>9</w:t>
             </w:r>
             <w:r>
               <w:rPr>
@@ -1262,7 +1262,7 @@
       <w:r>
         <w:br w:type="page"/>
       </w:r>
-      <w:bookmarkStart w:id="1" w:name="_Toc416269573"/>
+      <w:bookmarkStart w:id="1" w:name="_Toc416282800"/>
       <w:r>
         <w:lastRenderedPageBreak/>
         <w:t>Overview</w:t>
@@ -1337,7 +1337,7 @@
       <w:pPr>
         <w:pStyle w:val="Heading1"/>
       </w:pPr>
-      <w:bookmarkStart w:id="2" w:name="_Toc416269574"/>
+      <w:bookmarkStart w:id="2" w:name="_Toc416282801"/>
       <w:r>
         <w:t>Set Up</w:t>
       </w:r>
@@ -1370,7 +1370,7 @@
       <w:pPr>
         <w:pStyle w:val="Heading2"/>
       </w:pPr>
-      <w:bookmarkStart w:id="3" w:name="_Toc416269575"/>
+      <w:bookmarkStart w:id="3" w:name="_Toc416282802"/>
       <w:r>
         <w:t>Client</w:t>
       </w:r>
@@ -1496,13 +1496,7 @@
     <w:p/>
     <w:p>
       <w:r>
-        <w:t xml:space="preserve">In order to use the </w:t>
-      </w:r>
-      <w:r>
-        <w:t>client</w:t>
-      </w:r>
-      <w:r>
-        <w:t xml:space="preserve"> beyond just local area network, the specified port range must be forwarded. This port range begins at the port passed in usin</w:t>
+        <w:t>In order to use the client beyond just local area network, the specified port range must be forwarded. This port range begins at the port passed in usin</w:t>
       </w:r>
       <w:r>
         <w:t>g arguments, and should extend 1</w:t>
@@ -1536,7 +1530,7 @@
       <w:pPr>
         <w:pStyle w:val="Heading2"/>
       </w:pPr>
-      <w:bookmarkStart w:id="4" w:name="_Toc416269576"/>
+      <w:bookmarkStart w:id="4" w:name="_Toc416282803"/>
       <w:r>
         <w:t>Server</w:t>
       </w:r>
@@ -1597,10 +1591,24 @@
     <w:p/>
     <w:p>
       <w:pPr>
+        <w:rPr>
+          <w:rFonts w:asciiTheme="majorHAnsi" w:eastAsiaTheme="majorEastAsia" w:hAnsiTheme="majorHAnsi" w:cstheme="majorBidi"/>
+          <w:color w:val="580A09" w:themeColor="accent1" w:themeShade="80"/>
+          <w:sz w:val="36"/>
+          <w:szCs w:val="36"/>
+        </w:rPr>
+      </w:pPr>
+      <w:r>
+        <w:br w:type="page"/>
+      </w:r>
+    </w:p>
+    <w:p>
+      <w:pPr>
         <w:pStyle w:val="Heading1"/>
       </w:pPr>
-      <w:bookmarkStart w:id="5" w:name="_Toc416269577"/>
-      <w:r>
+      <w:bookmarkStart w:id="5" w:name="_Toc416282804"/>
+      <w:r>
+        <w:lastRenderedPageBreak/>
         <w:t>Usage</w:t>
       </w:r>
       <w:bookmarkEnd w:id="5"/>
@@ -1632,7 +1640,7 @@
       <w:pPr>
         <w:pStyle w:val="Heading2"/>
       </w:pPr>
-      <w:bookmarkStart w:id="6" w:name="_Toc416269578"/>
+      <w:bookmarkStart w:id="6" w:name="_Toc416282805"/>
       <w:r>
         <w:t>Server</w:t>
       </w:r>
@@ -1680,6 +1688,43 @@
     </w:p>
     <w:p>
       <w:pPr>
+        <w:jc w:val="center"/>
+        <w:rPr>
+          <w:rFonts w:asciiTheme="majorHAnsi" w:hAnsiTheme="majorHAnsi" w:cs="Courier New"/>
+        </w:rPr>
+      </w:pPr>
+      <w:r>
+        <w:rPr>
+          <w:rFonts w:asciiTheme="majorHAnsi" w:hAnsiTheme="majorHAnsi" w:cs="Courier New"/>
+        </w:rPr>
+        <w:pict>
+          <v:shapetype id="_x0000_t75" coordsize="21600,21600" o:spt="75" o:preferrelative="t" path="m@4@5l@4@11@9@11@9@5xe" filled="f" stroked="f">
+            <v:stroke joinstyle="miter"/>
+            <v:formulas>
+              <v:f eqn="if lineDrawn pixelLineWidth 0"/>
+              <v:f eqn="sum @0 1 0"/>
+              <v:f eqn="sum 0 0 @1"/>
+              <v:f eqn="prod @2 1 2"/>
+              <v:f eqn="prod @3 21600 pixelWidth"/>
+              <v:f eqn="prod @3 21600 pixelHeight"/>
+              <v:f eqn="sum @0 0 1"/>
+              <v:f eqn="prod @6 1 2"/>
+              <v:f eqn="prod @7 21600 pixelWidth"/>
+              <v:f eqn="sum @8 21600 0"/>
+              <v:f eqn="prod @7 21600 pixelHeight"/>
+              <v:f eqn="sum @10 21600 0"/>
+            </v:formulas>
+            <v:path o:extrusionok="f" gradientshapeok="t" o:connecttype="rect"/>
+            <o:lock v:ext="edit" aspectratio="t"/>
+          </v:shapetype>
+          <v:shape id="_x0000_i1025" type="#_x0000_t75" style="width:376.5pt;height:175.5pt">
+            <v:imagedata r:id="rId12" o:title="d35ade3128d8769f6d2ae641176a7a79"/>
+          </v:shape>
+        </w:pict>
+      </w:r>
+    </w:p>
+    <w:p>
+      <w:pPr>
         <w:rPr>
           <w:rFonts w:asciiTheme="majorHAnsi" w:hAnsiTheme="majorHAnsi" w:cs="Courier New"/>
         </w:rPr>
@@ -1691,12 +1736,24 @@
         <w:t>Running the server with the ‘1’ flag starts it in Unicast Mode. From here, the server will wait for clients to connect and fulfill their requests as they are made.</w:t>
       </w:r>
     </w:p>
+    <w:p>
+      <w:pPr>
+        <w:jc w:val="center"/>
+      </w:pPr>
+      <w:r>
+        <w:pict>
+          <v:shape id="_x0000_i1026" type="#_x0000_t75" style="width:381.75pt;height:177.75pt">
+            <v:imagedata r:id="rId13" o:title="784ac83f59b1553fc16ba5e8c9c732db"/>
+          </v:shape>
+        </w:pict>
+      </w:r>
+    </w:p>
     <w:p/>
     <w:p>
       <w:pPr>
         <w:pStyle w:val="Heading2"/>
       </w:pPr>
-      <w:bookmarkStart w:id="7" w:name="_Toc416269579"/>
+      <w:bookmarkStart w:id="7" w:name="_Toc416282806"/>
       <w:r>
         <w:t>Client</w:t>
       </w:r>
@@ -1710,18 +1767,33 @@
     <w:p/>
     <w:p>
       <w:r>
+        <w:t>When using the client</w:t>
+      </w:r>
+      <w:r>
+        <w:t xml:space="preserve"> to play music, you must first enter the Configuration Tab and enter the settings for the server, clicking “Save” afterwards. Once this has been done, you can go to the Multicast or Unicast tab and click “Connect”.</w:t>
+      </w:r>
+    </w:p>
+    <w:p>
+      <w:pPr>
+        <w:jc w:val="center"/>
+      </w:pPr>
+      <w:r>
+        <w:pict>
+          <v:shape id="_x0000_i1028" type="#_x0000_t75" style="width:364.5pt;height:285pt">
+            <v:imagedata r:id="rId14" o:title="ebc9715e8fa554582f83f2dcf111de0b"/>
+          </v:shape>
+        </w:pict>
+      </w:r>
+    </w:p>
+    <w:p/>
+    <w:p>
+      <w:r>
+        <w:br w:type="page"/>
+      </w:r>
+    </w:p>
+    <w:p>
+      <w:r>
         <w:lastRenderedPageBreak/>
-        <w:t xml:space="preserve"> </w:t>
-      </w:r>
-      <w:r>
-        <w:t>When using the client</w:t>
-      </w:r>
-      <w:r>
-        <w:t xml:space="preserve"> to play music, you must first enter the Configuration Tab and enter the settings for the server, clicking “Save” afterwards. Once this has been done, you can go to the Multicast or Unicast tab and click “Connect”.</w:t>
-      </w:r>
-    </w:p>
-    <w:p>
-      <w:r>
         <w:t xml:space="preserve">When connected in Multicast mode, you will be shown the metadata for the currently playing song, and audio </w:t>
       </w:r>
       <w:r>
@@ -1729,7 +1801,26 @@
       </w:r>
     </w:p>
     <w:p>
-      <w:r>
+      <w:pPr>
+        <w:jc w:val="center"/>
+      </w:pPr>
+      <w:r>
+        <w:pict>
+          <v:shape id="_x0000_i1027" type="#_x0000_t75" style="width:339.75pt;height:265.5pt">
+            <v:imagedata r:id="rId15" o:title="c47d1bbc29741ba8716d2622d2547e2b"/>
+          </v:shape>
+        </w:pict>
+      </w:r>
+    </w:p>
+    <w:p/>
+    <w:p>
+      <w:r>
+        <w:br w:type="page"/>
+      </w:r>
+    </w:p>
+    <w:p>
+      <w:r>
+        <w:lastRenderedPageBreak/>
         <w:t xml:space="preserve">When connected in Unicast mode, you will be given a list of songs that you can choose from. When you select a song, you can </w:t>
       </w:r>
       <w:r>
@@ -1751,21 +1842,51 @@
         <w:t xml:space="preserve"> it. Streaming will play it directly to your speakers. Downloading it will place it in the directory that you selected for downloading.</w:t>
       </w:r>
     </w:p>
+    <w:p>
+      <w:pPr>
+        <w:jc w:val="center"/>
+      </w:pPr>
+      <w:r>
+        <w:pict>
+          <v:shape id="_x0000_i1029" type="#_x0000_t75" style="width:372.75pt;height:292.5pt">
+            <v:imagedata r:id="rId16" o:title="101955ff9c7b8cbff8280b384158fcd4"/>
+          </v:shape>
+        </w:pict>
+      </w:r>
+    </w:p>
     <w:p/>
     <w:p>
       <w:r>
+        <w:br w:type="page"/>
+      </w:r>
+    </w:p>
+    <w:p>
+      <w:r>
+        <w:lastRenderedPageBreak/>
         <w:t xml:space="preserve">When using the client to communicate via microphones, you must have two clients running. Both clients must enter the IP addresses </w:t>
       </w:r>
       <w:r>
         <w:t>and ports of the other client, and then connect. Once you connect, you can stream microphone audio to the other client and receive their audio.</w:t>
       </w:r>
     </w:p>
+    <w:p>
+      <w:pPr>
+        <w:jc w:val="center"/>
+      </w:pPr>
+      <w:r>
+        <w:pict>
+          <v:shape id="_x0000_i1030" type="#_x0000_t75" style="width:338.25pt;height:264.75pt">
+            <v:imagedata r:id="rId17" o:title="a8f3c7f4aabdc6c53567311895c66e9e"/>
+          </v:shape>
+        </w:pict>
+      </w:r>
+    </w:p>
     <w:p/>
     <w:p>
       <w:pPr>
         <w:pStyle w:val="Heading1"/>
       </w:pPr>
-      <w:bookmarkStart w:id="8" w:name="_Toc416269580"/>
+      <w:bookmarkStart w:id="8" w:name="_Toc416282807"/>
       <w:r>
         <w:t>Troubleshooting</w:t>
       </w:r>
@@ -1798,19 +1919,23 @@
       <w:pPr>
         <w:pStyle w:val="Heading2"/>
       </w:pPr>
-      <w:bookmarkStart w:id="9" w:name="_Toc416269581"/>
+      <w:bookmarkStart w:id="9" w:name="_Toc416282808"/>
       <w:r>
         <w:t>The Server Can’t Find My Music</w:t>
       </w:r>
       <w:bookmarkEnd w:id="9"/>
     </w:p>
+    <w:p>
+      <w:r>
+        <w:t>Make sure that your “music” folder is in the same directory as your server’s executable, and that you have at least one song inside the folder.</w:t>
+      </w:r>
+    </w:p>
     <w:p/>
-    <w:p/>
     <w:p>
       <w:pPr>
         <w:pStyle w:val="Heading2"/>
       </w:pPr>
-      <w:bookmarkStart w:id="10" w:name="_Toc416269582"/>
+      <w:bookmarkStart w:id="10" w:name="_Toc416282809"/>
       <w:r>
         <w:t xml:space="preserve">The Server Can’t Open </w:t>
       </w:r>
@@ -1821,15 +1946,28 @@
       <w:bookmarkEnd w:id="10"/>
       <w:proofErr w:type="spellEnd"/>
     </w:p>
-    <w:p/>
+    <w:p>
+      <w:r>
+        <w:t>Make sure that you have put both included DLLs into the same folder as your server’s executable, as well as the ‘</w:t>
+      </w:r>
+      <w:proofErr w:type="spellStart"/>
+      <w:r>
+        <w:t>vlc</w:t>
+      </w:r>
+      <w:proofErr w:type="spellEnd"/>
+      <w:r>
+        <w:t>’ and ‘plugins’ folders.</w:t>
+      </w:r>
+    </w:p>
     <w:p/>
     <w:p>
       <w:pPr>
         <w:pStyle w:val="Heading2"/>
         <w:ind w:left="720" w:hanging="720"/>
       </w:pPr>
-      <w:bookmarkStart w:id="11" w:name="_Toc416269583"/>
-      <w:r>
+      <w:bookmarkStart w:id="11" w:name="_Toc416282810"/>
+      <w:r>
+        <w:lastRenderedPageBreak/>
         <w:t xml:space="preserve">The Client </w:t>
       </w:r>
       <w:r>
@@ -1837,44 +1975,185 @@
       </w:r>
       <w:bookmarkEnd w:id="11"/>
     </w:p>
+    <w:p>
+      <w:r>
+        <w:t>If your client is not receiving any data from the server in Unicast mode, try the following things:</w:t>
+      </w:r>
+    </w:p>
+    <w:p>
+      <w:pPr>
+        <w:pStyle w:val="ListParagraph"/>
+        <w:numPr>
+          <w:ilvl w:val="0"/>
+          <w:numId w:val="7"/>
+        </w:numPr>
+      </w:pPr>
+      <w:r>
+        <w:t>Make sure that you have opened the range of ports specified for it.</w:t>
+      </w:r>
+    </w:p>
+    <w:p>
+      <w:pPr>
+        <w:pStyle w:val="ListParagraph"/>
+        <w:numPr>
+          <w:ilvl w:val="0"/>
+          <w:numId w:val="7"/>
+        </w:numPr>
+      </w:pPr>
+      <w:r>
+        <w:t>Make sure that the server is running.</w:t>
+      </w:r>
+    </w:p>
+    <w:p>
+      <w:pPr>
+        <w:pStyle w:val="ListParagraph"/>
+        <w:numPr>
+          <w:ilvl w:val="0"/>
+          <w:numId w:val="7"/>
+        </w:numPr>
+      </w:pPr>
+      <w:r>
+        <w:t>Make sure that the server has opened the range of ports specified for it.</w:t>
+      </w:r>
+    </w:p>
+    <w:p>
+      <w:pPr>
+        <w:pStyle w:val="ListParagraph"/>
+        <w:numPr>
+          <w:ilvl w:val="0"/>
+          <w:numId w:val="7"/>
+        </w:numPr>
+      </w:pPr>
+      <w:r>
+        <w:t>Make sure that you are connecting to the correct IP and port</w:t>
+      </w:r>
+      <w:r>
+        <w:t>.</w:t>
+      </w:r>
+    </w:p>
     <w:p/>
+    <w:p>
+      <w:pPr>
+        <w:pStyle w:val="Heading2"/>
+      </w:pPr>
+      <w:bookmarkStart w:id="12" w:name="_Toc416282811"/>
+      <w:r>
+        <w:t>The Client Can’t Connect To Multicast</w:t>
+      </w:r>
+      <w:bookmarkEnd w:id="12"/>
+    </w:p>
+    <w:p>
+      <w:r>
+        <w:t>If your client cannot connect to the server in Multicast mode, try the following things:</w:t>
+      </w:r>
+    </w:p>
+    <w:p>
+      <w:pPr>
+        <w:pStyle w:val="ListParagraph"/>
+        <w:numPr>
+          <w:ilvl w:val="0"/>
+          <w:numId w:val="7"/>
+        </w:numPr>
+      </w:pPr>
+      <w:r>
+        <w:t>Make sure that the server is running.</w:t>
+      </w:r>
+      <w:r>
+        <w:t xml:space="preserve"> </w:t>
+      </w:r>
+    </w:p>
+    <w:p>
+      <w:pPr>
+        <w:pStyle w:val="ListParagraph"/>
+        <w:numPr>
+          <w:ilvl w:val="0"/>
+          <w:numId w:val="7"/>
+        </w:numPr>
+      </w:pPr>
+      <w:r>
+        <w:t>Make sure that the server has opened the range of ports specified for it.</w:t>
+      </w:r>
+    </w:p>
+    <w:p>
+      <w:pPr>
+        <w:pStyle w:val="ListParagraph"/>
+        <w:numPr>
+          <w:ilvl w:val="0"/>
+          <w:numId w:val="7"/>
+        </w:numPr>
+      </w:pPr>
+      <w:r>
+        <w:t>Make sure that the router you are running your program on supports and has enabled Multicast</w:t>
+      </w:r>
+    </w:p>
+    <w:p>
+      <w:pPr>
+        <w:pStyle w:val="ListParagraph"/>
+        <w:numPr>
+          <w:ilvl w:val="0"/>
+          <w:numId w:val="7"/>
+        </w:numPr>
+      </w:pPr>
+      <w:r>
+        <w:t>Make sure that you are connecting to the correct IP and port.</w:t>
+      </w:r>
+    </w:p>
     <w:p/>
     <w:p>
       <w:pPr>
         <w:pStyle w:val="Heading2"/>
       </w:pPr>
-      <w:bookmarkStart w:id="12" w:name="_Toc416269584"/>
-      <w:r>
-        <w:t>The Client Can’t Connect To Multicast</w:t>
-      </w:r>
-      <w:bookmarkEnd w:id="12"/>
+      <w:bookmarkStart w:id="13" w:name="_Toc416282812"/>
+      <w:r>
+        <w:t>The Client Can’t Connect To Other Clients</w:t>
+      </w:r>
+      <w:bookmarkEnd w:id="13"/>
+    </w:p>
+    <w:p>
+      <w:r>
+        <w:t>Make sure that both clients have specified the correct IP and port, and that your microphone is both on and enabled within the application.</w:t>
+      </w:r>
     </w:p>
     <w:p/>
-    <w:p/>
     <w:p>
       <w:pPr>
         <w:pStyle w:val="Heading2"/>
       </w:pPr>
-      <w:bookmarkStart w:id="13" w:name="_Toc416269585"/>
-      <w:r>
-        <w:lastRenderedPageBreak/>
-        <w:t>The Client Can’t Connect To Other Clients</w:t>
-      </w:r>
-      <w:bookmarkEnd w:id="13"/>
-    </w:p>
-    <w:p/>
-    <w:p/>
-    <w:p>
-      <w:pPr>
-        <w:pStyle w:val="Heading2"/>
-      </w:pPr>
-      <w:bookmarkStart w:id="14" w:name="_Toc416269586"/>
+      <w:bookmarkStart w:id="14" w:name="_Toc416282813"/>
       <w:r>
         <w:t>My Downloaded File Doesn’t Appear</w:t>
       </w:r>
       <w:bookmarkEnd w:id="14"/>
     </w:p>
-    <w:p/>
+    <w:p>
+      <w:r>
+        <w:t>If your downloaded files do not appear, try the following things:</w:t>
+      </w:r>
+    </w:p>
+    <w:p>
+      <w:pPr>
+        <w:pStyle w:val="ListParagraph"/>
+        <w:numPr>
+          <w:ilvl w:val="0"/>
+          <w:numId w:val="11"/>
+        </w:numPr>
+      </w:pPr>
+      <w:r>
+        <w:t>Make sure that you have specified the download location that you want in your Configuration tab.</w:t>
+      </w:r>
+    </w:p>
+    <w:p>
+      <w:pPr>
+        <w:pStyle w:val="ListParagraph"/>
+        <w:numPr>
+          <w:ilvl w:val="0"/>
+          <w:numId w:val="11"/>
+        </w:numPr>
+      </w:pPr>
+      <w:r>
+        <w:t>Make sure that the server has not removed the target file in the time since you started the program.</w:t>
+      </w:r>
+    </w:p>
     <w:sectPr>
       <w:pgSz w:w="12240" w:h="15840"/>
       <w:pgMar w:top="1440" w:right="1440" w:bottom="1440" w:left="1440" w:header="708" w:footer="708" w:gutter="0"/>
@@ -1890,6 +2169,119 @@
 <file path=word/numbering.xml><?xml version="1.0" encoding="utf-8"?>
 <w:numbering xmlns:wpc="http://schemas.microsoft.com/office/word/2010/wordprocessingCanvas" xmlns:mc="http://schemas.openxmlformats.org/markup-compatibility/2006" xmlns:o="urn:schemas-microsoft-com:office:office" xmlns:r="http://schemas.openxmlformats.org/officeDocument/2006/relationships" xmlns:m="http://schemas.openxmlformats.org/officeDocument/2006/math" xmlns:v="urn:schemas-microsoft-com:vml" xmlns:wp14="http://schemas.microsoft.com/office/word/2010/wordprocessingDrawing" xmlns:wp="http://schemas.openxmlformats.org/drawingml/2006/wordprocessingDrawing" xmlns:w10="urn:schemas-microsoft-com:office:word" xmlns:w="http://schemas.openxmlformats.org/wordprocessingml/2006/main" xmlns:w14="http://schemas.microsoft.com/office/word/2010/wordml" xmlns:w15="http://schemas.microsoft.com/office/word/2012/wordml" xmlns:wpg="http://schemas.microsoft.com/office/word/2010/wordprocessingGroup" xmlns:wpi="http://schemas.microsoft.com/office/word/2010/wordprocessingInk" xmlns:wne="http://schemas.microsoft.com/office/word/2006/wordml" xmlns:wps="http://schemas.microsoft.com/office/word/2010/wordprocessingShape" mc:Ignorable="w14 w15 wp14">
   <w:abstractNum w:abstractNumId="0">
+    <w:nsid w:val="0306375A"/>
+    <w:multiLevelType w:val="hybridMultilevel"/>
+    <w:tmpl w:val="59BC088E"/>
+    <w:lvl w:ilvl="0" w:tplc="10090001">
+      <w:start w:val="1"/>
+      <w:numFmt w:val="bullet"/>
+      <w:lvlText w:val=""/>
+      <w:lvlJc w:val="left"/>
+      <w:pPr>
+        <w:ind w:left="720" w:hanging="360"/>
+      </w:pPr>
+      <w:rPr>
+        <w:rFonts w:ascii="Symbol" w:hAnsi="Symbol" w:hint="default"/>
+      </w:rPr>
+    </w:lvl>
+    <w:lvl w:ilvl="1" w:tplc="10090003" w:tentative="1">
+      <w:start w:val="1"/>
+      <w:numFmt w:val="bullet"/>
+      <w:lvlText w:val="o"/>
+      <w:lvlJc w:val="left"/>
+      <w:pPr>
+        <w:ind w:left="1440" w:hanging="360"/>
+      </w:pPr>
+      <w:rPr>
+        <w:rFonts w:ascii="Courier New" w:hAnsi="Courier New" w:cs="Courier New" w:hint="default"/>
+      </w:rPr>
+    </w:lvl>
+    <w:lvl w:ilvl="2" w:tplc="10090005" w:tentative="1">
+      <w:start w:val="1"/>
+      <w:numFmt w:val="bullet"/>
+      <w:lvlText w:val=""/>
+      <w:lvlJc w:val="left"/>
+      <w:pPr>
+        <w:ind w:left="2160" w:hanging="360"/>
+      </w:pPr>
+      <w:rPr>
+        <w:rFonts w:ascii="Wingdings" w:hAnsi="Wingdings" w:hint="default"/>
+      </w:rPr>
+    </w:lvl>
+    <w:lvl w:ilvl="3" w:tplc="10090001" w:tentative="1">
+      <w:start w:val="1"/>
+      <w:numFmt w:val="bullet"/>
+      <w:lvlText w:val=""/>
+      <w:lvlJc w:val="left"/>
+      <w:pPr>
+        <w:ind w:left="2880" w:hanging="360"/>
+      </w:pPr>
+      <w:rPr>
+        <w:rFonts w:ascii="Symbol" w:hAnsi="Symbol" w:hint="default"/>
+      </w:rPr>
+    </w:lvl>
+    <w:lvl w:ilvl="4" w:tplc="10090003" w:tentative="1">
+      <w:start w:val="1"/>
+      <w:numFmt w:val="bullet"/>
+      <w:lvlText w:val="o"/>
+      <w:lvlJc w:val="left"/>
+      <w:pPr>
+        <w:ind w:left="3600" w:hanging="360"/>
+      </w:pPr>
+      <w:rPr>
+        <w:rFonts w:ascii="Courier New" w:hAnsi="Courier New" w:cs="Courier New" w:hint="default"/>
+      </w:rPr>
+    </w:lvl>
+    <w:lvl w:ilvl="5" w:tplc="10090005" w:tentative="1">
+      <w:start w:val="1"/>
+      <w:numFmt w:val="bullet"/>
+      <w:lvlText w:val=""/>
+      <w:lvlJc w:val="left"/>
+      <w:pPr>
+        <w:ind w:left="4320" w:hanging="360"/>
+      </w:pPr>
+      <w:rPr>
+        <w:rFonts w:ascii="Wingdings" w:hAnsi="Wingdings" w:hint="default"/>
+      </w:rPr>
+    </w:lvl>
+    <w:lvl w:ilvl="6" w:tplc="10090001" w:tentative="1">
+      <w:start w:val="1"/>
+      <w:numFmt w:val="bullet"/>
+      <w:lvlText w:val=""/>
+      <w:lvlJc w:val="left"/>
+      <w:pPr>
+        <w:ind w:left="5040" w:hanging="360"/>
+      </w:pPr>
+      <w:rPr>
+        <w:rFonts w:ascii="Symbol" w:hAnsi="Symbol" w:hint="default"/>
+      </w:rPr>
+    </w:lvl>
+    <w:lvl w:ilvl="7" w:tplc="10090003" w:tentative="1">
+      <w:start w:val="1"/>
+      <w:numFmt w:val="bullet"/>
+      <w:lvlText w:val="o"/>
+      <w:lvlJc w:val="left"/>
+      <w:pPr>
+        <w:ind w:left="5760" w:hanging="360"/>
+      </w:pPr>
+      <w:rPr>
+        <w:rFonts w:ascii="Courier New" w:hAnsi="Courier New" w:cs="Courier New" w:hint="default"/>
+      </w:rPr>
+    </w:lvl>
+    <w:lvl w:ilvl="8" w:tplc="10090005" w:tentative="1">
+      <w:start w:val="1"/>
+      <w:numFmt w:val="bullet"/>
+      <w:lvlText w:val=""/>
+      <w:lvlJc w:val="left"/>
+      <w:pPr>
+        <w:ind w:left="6480" w:hanging="360"/>
+      </w:pPr>
+      <w:rPr>
+        <w:rFonts w:ascii="Wingdings" w:hAnsi="Wingdings" w:hint="default"/>
+      </w:rPr>
+    </w:lvl>
+  </w:abstractNum>
+  <w:abstractNum w:abstractNumId="1">
     <w:nsid w:val="10072271"/>
     <w:multiLevelType w:val="hybridMultilevel"/>
     <w:tmpl w:val="E9367D02"/>
@@ -2002,7 +2394,233 @@
       </w:rPr>
     </w:lvl>
   </w:abstractNum>
-  <w:abstractNum w:abstractNumId="1">
+  <w:abstractNum w:abstractNumId="2">
+    <w:nsid w:val="104C59B3"/>
+    <w:multiLevelType w:val="hybridMultilevel"/>
+    <w:tmpl w:val="D2A47E20"/>
+    <w:lvl w:ilvl="0" w:tplc="10090001">
+      <w:start w:val="1"/>
+      <w:numFmt w:val="bullet"/>
+      <w:lvlText w:val=""/>
+      <w:lvlJc w:val="left"/>
+      <w:pPr>
+        <w:ind w:left="720" w:hanging="360"/>
+      </w:pPr>
+      <w:rPr>
+        <w:rFonts w:ascii="Symbol" w:hAnsi="Symbol" w:hint="default"/>
+      </w:rPr>
+    </w:lvl>
+    <w:lvl w:ilvl="1" w:tplc="10090003" w:tentative="1">
+      <w:start w:val="1"/>
+      <w:numFmt w:val="bullet"/>
+      <w:lvlText w:val="o"/>
+      <w:lvlJc w:val="left"/>
+      <w:pPr>
+        <w:ind w:left="1440" w:hanging="360"/>
+      </w:pPr>
+      <w:rPr>
+        <w:rFonts w:ascii="Courier New" w:hAnsi="Courier New" w:cs="Courier New" w:hint="default"/>
+      </w:rPr>
+    </w:lvl>
+    <w:lvl w:ilvl="2" w:tplc="10090005" w:tentative="1">
+      <w:start w:val="1"/>
+      <w:numFmt w:val="bullet"/>
+      <w:lvlText w:val=""/>
+      <w:lvlJc w:val="left"/>
+      <w:pPr>
+        <w:ind w:left="2160" w:hanging="360"/>
+      </w:pPr>
+      <w:rPr>
+        <w:rFonts w:ascii="Wingdings" w:hAnsi="Wingdings" w:hint="default"/>
+      </w:rPr>
+    </w:lvl>
+    <w:lvl w:ilvl="3" w:tplc="10090001" w:tentative="1">
+      <w:start w:val="1"/>
+      <w:numFmt w:val="bullet"/>
+      <w:lvlText w:val=""/>
+      <w:lvlJc w:val="left"/>
+      <w:pPr>
+        <w:ind w:left="2880" w:hanging="360"/>
+      </w:pPr>
+      <w:rPr>
+        <w:rFonts w:ascii="Symbol" w:hAnsi="Symbol" w:hint="default"/>
+      </w:rPr>
+    </w:lvl>
+    <w:lvl w:ilvl="4" w:tplc="10090003" w:tentative="1">
+      <w:start w:val="1"/>
+      <w:numFmt w:val="bullet"/>
+      <w:lvlText w:val="o"/>
+      <w:lvlJc w:val="left"/>
+      <w:pPr>
+        <w:ind w:left="3600" w:hanging="360"/>
+      </w:pPr>
+      <w:rPr>
+        <w:rFonts w:ascii="Courier New" w:hAnsi="Courier New" w:cs="Courier New" w:hint="default"/>
+      </w:rPr>
+    </w:lvl>
+    <w:lvl w:ilvl="5" w:tplc="10090005" w:tentative="1">
+      <w:start w:val="1"/>
+      <w:numFmt w:val="bullet"/>
+      <w:lvlText w:val=""/>
+      <w:lvlJc w:val="left"/>
+      <w:pPr>
+        <w:ind w:left="4320" w:hanging="360"/>
+      </w:pPr>
+      <w:rPr>
+        <w:rFonts w:ascii="Wingdings" w:hAnsi="Wingdings" w:hint="default"/>
+      </w:rPr>
+    </w:lvl>
+    <w:lvl w:ilvl="6" w:tplc="10090001" w:tentative="1">
+      <w:start w:val="1"/>
+      <w:numFmt w:val="bullet"/>
+      <w:lvlText w:val=""/>
+      <w:lvlJc w:val="left"/>
+      <w:pPr>
+        <w:ind w:left="5040" w:hanging="360"/>
+      </w:pPr>
+      <w:rPr>
+        <w:rFonts w:ascii="Symbol" w:hAnsi="Symbol" w:hint="default"/>
+      </w:rPr>
+    </w:lvl>
+    <w:lvl w:ilvl="7" w:tplc="10090003" w:tentative="1">
+      <w:start w:val="1"/>
+      <w:numFmt w:val="bullet"/>
+      <w:lvlText w:val="o"/>
+      <w:lvlJc w:val="left"/>
+      <w:pPr>
+        <w:ind w:left="5760" w:hanging="360"/>
+      </w:pPr>
+      <w:rPr>
+        <w:rFonts w:ascii="Courier New" w:hAnsi="Courier New" w:cs="Courier New" w:hint="default"/>
+      </w:rPr>
+    </w:lvl>
+    <w:lvl w:ilvl="8" w:tplc="10090005" w:tentative="1">
+      <w:start w:val="1"/>
+      <w:numFmt w:val="bullet"/>
+      <w:lvlText w:val=""/>
+      <w:lvlJc w:val="left"/>
+      <w:pPr>
+        <w:ind w:left="6480" w:hanging="360"/>
+      </w:pPr>
+      <w:rPr>
+        <w:rFonts w:ascii="Wingdings" w:hAnsi="Wingdings" w:hint="default"/>
+      </w:rPr>
+    </w:lvl>
+  </w:abstractNum>
+  <w:abstractNum w:abstractNumId="3">
+    <w:nsid w:val="1907441F"/>
+    <w:multiLevelType w:val="hybridMultilevel"/>
+    <w:tmpl w:val="4CA8620E"/>
+    <w:lvl w:ilvl="0" w:tplc="10090001">
+      <w:start w:val="1"/>
+      <w:numFmt w:val="bullet"/>
+      <w:lvlText w:val=""/>
+      <w:lvlJc w:val="left"/>
+      <w:pPr>
+        <w:ind w:left="720" w:hanging="360"/>
+      </w:pPr>
+      <w:rPr>
+        <w:rFonts w:ascii="Symbol" w:hAnsi="Symbol" w:hint="default"/>
+      </w:rPr>
+    </w:lvl>
+    <w:lvl w:ilvl="1" w:tplc="10090003" w:tentative="1">
+      <w:start w:val="1"/>
+      <w:numFmt w:val="bullet"/>
+      <w:lvlText w:val="o"/>
+      <w:lvlJc w:val="left"/>
+      <w:pPr>
+        <w:ind w:left="1440" w:hanging="360"/>
+      </w:pPr>
+      <w:rPr>
+        <w:rFonts w:ascii="Courier New" w:hAnsi="Courier New" w:cs="Courier New" w:hint="default"/>
+      </w:rPr>
+    </w:lvl>
+    <w:lvl w:ilvl="2" w:tplc="10090005" w:tentative="1">
+      <w:start w:val="1"/>
+      <w:numFmt w:val="bullet"/>
+      <w:lvlText w:val=""/>
+      <w:lvlJc w:val="left"/>
+      <w:pPr>
+        <w:ind w:left="2160" w:hanging="360"/>
+      </w:pPr>
+      <w:rPr>
+        <w:rFonts w:ascii="Wingdings" w:hAnsi="Wingdings" w:hint="default"/>
+      </w:rPr>
+    </w:lvl>
+    <w:lvl w:ilvl="3" w:tplc="10090001" w:tentative="1">
+      <w:start w:val="1"/>
+      <w:numFmt w:val="bullet"/>
+      <w:lvlText w:val=""/>
+      <w:lvlJc w:val="left"/>
+      <w:pPr>
+        <w:ind w:left="2880" w:hanging="360"/>
+      </w:pPr>
+      <w:rPr>
+        <w:rFonts w:ascii="Symbol" w:hAnsi="Symbol" w:hint="default"/>
+      </w:rPr>
+    </w:lvl>
+    <w:lvl w:ilvl="4" w:tplc="10090003" w:tentative="1">
+      <w:start w:val="1"/>
+      <w:numFmt w:val="bullet"/>
+      <w:lvlText w:val="o"/>
+      <w:lvlJc w:val="left"/>
+      <w:pPr>
+        <w:ind w:left="3600" w:hanging="360"/>
+      </w:pPr>
+      <w:rPr>
+        <w:rFonts w:ascii="Courier New" w:hAnsi="Courier New" w:cs="Courier New" w:hint="default"/>
+      </w:rPr>
+    </w:lvl>
+    <w:lvl w:ilvl="5" w:tplc="10090005" w:tentative="1">
+      <w:start w:val="1"/>
+      <w:numFmt w:val="bullet"/>
+      <w:lvlText w:val=""/>
+      <w:lvlJc w:val="left"/>
+      <w:pPr>
+        <w:ind w:left="4320" w:hanging="360"/>
+      </w:pPr>
+      <w:rPr>
+        <w:rFonts w:ascii="Wingdings" w:hAnsi="Wingdings" w:hint="default"/>
+      </w:rPr>
+    </w:lvl>
+    <w:lvl w:ilvl="6" w:tplc="10090001" w:tentative="1">
+      <w:start w:val="1"/>
+      <w:numFmt w:val="bullet"/>
+      <w:lvlText w:val=""/>
+      <w:lvlJc w:val="left"/>
+      <w:pPr>
+        <w:ind w:left="5040" w:hanging="360"/>
+      </w:pPr>
+      <w:rPr>
+        <w:rFonts w:ascii="Symbol" w:hAnsi="Symbol" w:hint="default"/>
+      </w:rPr>
+    </w:lvl>
+    <w:lvl w:ilvl="7" w:tplc="10090003" w:tentative="1">
+      <w:start w:val="1"/>
+      <w:numFmt w:val="bullet"/>
+      <w:lvlText w:val="o"/>
+      <w:lvlJc w:val="left"/>
+      <w:pPr>
+        <w:ind w:left="5760" w:hanging="360"/>
+      </w:pPr>
+      <w:rPr>
+        <w:rFonts w:ascii="Courier New" w:hAnsi="Courier New" w:cs="Courier New" w:hint="default"/>
+      </w:rPr>
+    </w:lvl>
+    <w:lvl w:ilvl="8" w:tplc="10090005" w:tentative="1">
+      <w:start w:val="1"/>
+      <w:numFmt w:val="bullet"/>
+      <w:lvlText w:val=""/>
+      <w:lvlJc w:val="left"/>
+      <w:pPr>
+        <w:ind w:left="6480" w:hanging="360"/>
+      </w:pPr>
+      <w:rPr>
+        <w:rFonts w:ascii="Wingdings" w:hAnsi="Wingdings" w:hint="default"/>
+      </w:rPr>
+    </w:lvl>
+  </w:abstractNum>
+  <w:abstractNum w:abstractNumId="4">
     <w:nsid w:val="19D36FD9"/>
     <w:multiLevelType w:val="hybridMultilevel"/>
     <w:tmpl w:val="51E2C334"/>
@@ -2115,7 +2733,7 @@
       </w:rPr>
     </w:lvl>
   </w:abstractNum>
-  <w:abstractNum w:abstractNumId="2">
+  <w:abstractNum w:abstractNumId="5">
     <w:nsid w:val="3BA861BC"/>
     <w:multiLevelType w:val="hybridMultilevel"/>
     <w:tmpl w:val="65B8A07A"/>
@@ -2228,7 +2846,7 @@
       </w:rPr>
     </w:lvl>
   </w:abstractNum>
-  <w:abstractNum w:abstractNumId="3">
+  <w:abstractNum w:abstractNumId="6">
     <w:nsid w:val="4E665558"/>
     <w:multiLevelType w:val="hybridMultilevel"/>
     <w:tmpl w:val="34A4E6D4"/>
@@ -2317,7 +2935,120 @@
       </w:pPr>
     </w:lvl>
   </w:abstractNum>
-  <w:abstractNum w:abstractNumId="4">
+  <w:abstractNum w:abstractNumId="7">
+    <w:nsid w:val="4F6F0DE2"/>
+    <w:multiLevelType w:val="hybridMultilevel"/>
+    <w:tmpl w:val="A74CB2F6"/>
+    <w:lvl w:ilvl="0" w:tplc="10090001">
+      <w:start w:val="1"/>
+      <w:numFmt w:val="bullet"/>
+      <w:lvlText w:val=""/>
+      <w:lvlJc w:val="left"/>
+      <w:pPr>
+        <w:ind w:left="720" w:hanging="360"/>
+      </w:pPr>
+      <w:rPr>
+        <w:rFonts w:ascii="Symbol" w:hAnsi="Symbol" w:hint="default"/>
+      </w:rPr>
+    </w:lvl>
+    <w:lvl w:ilvl="1" w:tplc="10090003" w:tentative="1">
+      <w:start w:val="1"/>
+      <w:numFmt w:val="bullet"/>
+      <w:lvlText w:val="o"/>
+      <w:lvlJc w:val="left"/>
+      <w:pPr>
+        <w:ind w:left="1440" w:hanging="360"/>
+      </w:pPr>
+      <w:rPr>
+        <w:rFonts w:ascii="Courier New" w:hAnsi="Courier New" w:cs="Courier New" w:hint="default"/>
+      </w:rPr>
+    </w:lvl>
+    <w:lvl w:ilvl="2" w:tplc="10090005" w:tentative="1">
+      <w:start w:val="1"/>
+      <w:numFmt w:val="bullet"/>
+      <w:lvlText w:val=""/>
+      <w:lvlJc w:val="left"/>
+      <w:pPr>
+        <w:ind w:left="2160" w:hanging="360"/>
+      </w:pPr>
+      <w:rPr>
+        <w:rFonts w:ascii="Wingdings" w:hAnsi="Wingdings" w:hint="default"/>
+      </w:rPr>
+    </w:lvl>
+    <w:lvl w:ilvl="3" w:tplc="10090001" w:tentative="1">
+      <w:start w:val="1"/>
+      <w:numFmt w:val="bullet"/>
+      <w:lvlText w:val=""/>
+      <w:lvlJc w:val="left"/>
+      <w:pPr>
+        <w:ind w:left="2880" w:hanging="360"/>
+      </w:pPr>
+      <w:rPr>
+        <w:rFonts w:ascii="Symbol" w:hAnsi="Symbol" w:hint="default"/>
+      </w:rPr>
+    </w:lvl>
+    <w:lvl w:ilvl="4" w:tplc="10090003" w:tentative="1">
+      <w:start w:val="1"/>
+      <w:numFmt w:val="bullet"/>
+      <w:lvlText w:val="o"/>
+      <w:lvlJc w:val="left"/>
+      <w:pPr>
+        <w:ind w:left="3600" w:hanging="360"/>
+      </w:pPr>
+      <w:rPr>
+        <w:rFonts w:ascii="Courier New" w:hAnsi="Courier New" w:cs="Courier New" w:hint="default"/>
+      </w:rPr>
+    </w:lvl>
+    <w:lvl w:ilvl="5" w:tplc="10090005" w:tentative="1">
+      <w:start w:val="1"/>
+      <w:numFmt w:val="bullet"/>
+      <w:lvlText w:val=""/>
+      <w:lvlJc w:val="left"/>
+      <w:pPr>
+        <w:ind w:left="4320" w:hanging="360"/>
+      </w:pPr>
+      <w:rPr>
+        <w:rFonts w:ascii="Wingdings" w:hAnsi="Wingdings" w:hint="default"/>
+      </w:rPr>
+    </w:lvl>
+    <w:lvl w:ilvl="6" w:tplc="10090001" w:tentative="1">
+      <w:start w:val="1"/>
+      <w:numFmt w:val="bullet"/>
+      <w:lvlText w:val=""/>
+      <w:lvlJc w:val="left"/>
+      <w:pPr>
+        <w:ind w:left="5040" w:hanging="360"/>
+      </w:pPr>
+      <w:rPr>
+        <w:rFonts w:ascii="Symbol" w:hAnsi="Symbol" w:hint="default"/>
+      </w:rPr>
+    </w:lvl>
+    <w:lvl w:ilvl="7" w:tplc="10090003" w:tentative="1">
+      <w:start w:val="1"/>
+      <w:numFmt w:val="bullet"/>
+      <w:lvlText w:val="o"/>
+      <w:lvlJc w:val="left"/>
+      <w:pPr>
+        <w:ind w:left="5760" w:hanging="360"/>
+      </w:pPr>
+      <w:rPr>
+        <w:rFonts w:ascii="Courier New" w:hAnsi="Courier New" w:cs="Courier New" w:hint="default"/>
+      </w:rPr>
+    </w:lvl>
+    <w:lvl w:ilvl="8" w:tplc="10090005" w:tentative="1">
+      <w:start w:val="1"/>
+      <w:numFmt w:val="bullet"/>
+      <w:lvlText w:val=""/>
+      <w:lvlJc w:val="left"/>
+      <w:pPr>
+        <w:ind w:left="6480" w:hanging="360"/>
+      </w:pPr>
+      <w:rPr>
+        <w:rFonts w:ascii="Wingdings" w:hAnsi="Wingdings" w:hint="default"/>
+      </w:rPr>
+    </w:lvl>
+  </w:abstractNum>
+  <w:abstractNum w:abstractNumId="8">
     <w:nsid w:val="58AD2EEA"/>
     <w:multiLevelType w:val="hybridMultilevel"/>
     <w:tmpl w:val="F0F44558"/>
@@ -2430,20 +3161,264 @@
       </w:rPr>
     </w:lvl>
   </w:abstractNum>
+  <w:abstractNum w:abstractNumId="9">
+    <w:nsid w:val="655115FE"/>
+    <w:multiLevelType w:val="hybridMultilevel"/>
+    <w:tmpl w:val="DD62A1FC"/>
+    <w:lvl w:ilvl="0" w:tplc="10090001">
+      <w:start w:val="1"/>
+      <w:numFmt w:val="bullet"/>
+      <w:lvlText w:val=""/>
+      <w:lvlJc w:val="left"/>
+      <w:pPr>
+        <w:ind w:left="720" w:hanging="360"/>
+      </w:pPr>
+      <w:rPr>
+        <w:rFonts w:ascii="Symbol" w:hAnsi="Symbol" w:hint="default"/>
+      </w:rPr>
+    </w:lvl>
+    <w:lvl w:ilvl="1" w:tplc="10090003" w:tentative="1">
+      <w:start w:val="1"/>
+      <w:numFmt w:val="bullet"/>
+      <w:lvlText w:val="o"/>
+      <w:lvlJc w:val="left"/>
+      <w:pPr>
+        <w:ind w:left="1440" w:hanging="360"/>
+      </w:pPr>
+      <w:rPr>
+        <w:rFonts w:ascii="Courier New" w:hAnsi="Courier New" w:cs="Courier New" w:hint="default"/>
+      </w:rPr>
+    </w:lvl>
+    <w:lvl w:ilvl="2" w:tplc="10090005" w:tentative="1">
+      <w:start w:val="1"/>
+      <w:numFmt w:val="bullet"/>
+      <w:lvlText w:val=""/>
+      <w:lvlJc w:val="left"/>
+      <w:pPr>
+        <w:ind w:left="2160" w:hanging="360"/>
+      </w:pPr>
+      <w:rPr>
+        <w:rFonts w:ascii="Wingdings" w:hAnsi="Wingdings" w:hint="default"/>
+      </w:rPr>
+    </w:lvl>
+    <w:lvl w:ilvl="3" w:tplc="10090001" w:tentative="1">
+      <w:start w:val="1"/>
+      <w:numFmt w:val="bullet"/>
+      <w:lvlText w:val=""/>
+      <w:lvlJc w:val="left"/>
+      <w:pPr>
+        <w:ind w:left="2880" w:hanging="360"/>
+      </w:pPr>
+      <w:rPr>
+        <w:rFonts w:ascii="Symbol" w:hAnsi="Symbol" w:hint="default"/>
+      </w:rPr>
+    </w:lvl>
+    <w:lvl w:ilvl="4" w:tplc="10090003" w:tentative="1">
+      <w:start w:val="1"/>
+      <w:numFmt w:val="bullet"/>
+      <w:lvlText w:val="o"/>
+      <w:lvlJc w:val="left"/>
+      <w:pPr>
+        <w:ind w:left="3600" w:hanging="360"/>
+      </w:pPr>
+      <w:rPr>
+        <w:rFonts w:ascii="Courier New" w:hAnsi="Courier New" w:cs="Courier New" w:hint="default"/>
+      </w:rPr>
+    </w:lvl>
+    <w:lvl w:ilvl="5" w:tplc="10090005" w:tentative="1">
+      <w:start w:val="1"/>
+      <w:numFmt w:val="bullet"/>
+      <w:lvlText w:val=""/>
+      <w:lvlJc w:val="left"/>
+      <w:pPr>
+        <w:ind w:left="4320" w:hanging="360"/>
+      </w:pPr>
+      <w:rPr>
+        <w:rFonts w:ascii="Wingdings" w:hAnsi="Wingdings" w:hint="default"/>
+      </w:rPr>
+    </w:lvl>
+    <w:lvl w:ilvl="6" w:tplc="10090001" w:tentative="1">
+      <w:start w:val="1"/>
+      <w:numFmt w:val="bullet"/>
+      <w:lvlText w:val=""/>
+      <w:lvlJc w:val="left"/>
+      <w:pPr>
+        <w:ind w:left="5040" w:hanging="360"/>
+      </w:pPr>
+      <w:rPr>
+        <w:rFonts w:ascii="Symbol" w:hAnsi="Symbol" w:hint="default"/>
+      </w:rPr>
+    </w:lvl>
+    <w:lvl w:ilvl="7" w:tplc="10090003" w:tentative="1">
+      <w:start w:val="1"/>
+      <w:numFmt w:val="bullet"/>
+      <w:lvlText w:val="o"/>
+      <w:lvlJc w:val="left"/>
+      <w:pPr>
+        <w:ind w:left="5760" w:hanging="360"/>
+      </w:pPr>
+      <w:rPr>
+        <w:rFonts w:ascii="Courier New" w:hAnsi="Courier New" w:cs="Courier New" w:hint="default"/>
+      </w:rPr>
+    </w:lvl>
+    <w:lvl w:ilvl="8" w:tplc="10090005" w:tentative="1">
+      <w:start w:val="1"/>
+      <w:numFmt w:val="bullet"/>
+      <w:lvlText w:val=""/>
+      <w:lvlJc w:val="left"/>
+      <w:pPr>
+        <w:ind w:left="6480" w:hanging="360"/>
+      </w:pPr>
+      <w:rPr>
+        <w:rFonts w:ascii="Wingdings" w:hAnsi="Wingdings" w:hint="default"/>
+      </w:rPr>
+    </w:lvl>
+  </w:abstractNum>
+  <w:abstractNum w:abstractNumId="10">
+    <w:nsid w:val="72DB1DA3"/>
+    <w:multiLevelType w:val="hybridMultilevel"/>
+    <w:tmpl w:val="5CF8FEF0"/>
+    <w:lvl w:ilvl="0" w:tplc="C400B580">
+      <w:start w:val="1"/>
+      <w:numFmt w:val="bullet"/>
+      <w:lvlText w:val="-"/>
+      <w:lvlJc w:val="left"/>
+      <w:pPr>
+        <w:ind w:left="720" w:hanging="360"/>
+      </w:pPr>
+      <w:rPr>
+        <w:rFonts w:ascii="Century Gothic" w:eastAsiaTheme="minorEastAsia" w:hAnsi="Century Gothic" w:cstheme="minorBidi" w:hint="default"/>
+      </w:rPr>
+    </w:lvl>
+    <w:lvl w:ilvl="1" w:tplc="10090003" w:tentative="1">
+      <w:start w:val="1"/>
+      <w:numFmt w:val="bullet"/>
+      <w:lvlText w:val="o"/>
+      <w:lvlJc w:val="left"/>
+      <w:pPr>
+        <w:ind w:left="1440" w:hanging="360"/>
+      </w:pPr>
+      <w:rPr>
+        <w:rFonts w:ascii="Courier New" w:hAnsi="Courier New" w:cs="Courier New" w:hint="default"/>
+      </w:rPr>
+    </w:lvl>
+    <w:lvl w:ilvl="2" w:tplc="10090005" w:tentative="1">
+      <w:start w:val="1"/>
+      <w:numFmt w:val="bullet"/>
+      <w:lvlText w:val=""/>
+      <w:lvlJc w:val="left"/>
+      <w:pPr>
+        <w:ind w:left="2160" w:hanging="360"/>
+      </w:pPr>
+      <w:rPr>
+        <w:rFonts w:ascii="Wingdings" w:hAnsi="Wingdings" w:hint="default"/>
+      </w:rPr>
+    </w:lvl>
+    <w:lvl w:ilvl="3" w:tplc="10090001" w:tentative="1">
+      <w:start w:val="1"/>
+      <w:numFmt w:val="bullet"/>
+      <w:lvlText w:val=""/>
+      <w:lvlJc w:val="left"/>
+      <w:pPr>
+        <w:ind w:left="2880" w:hanging="360"/>
+      </w:pPr>
+      <w:rPr>
+        <w:rFonts w:ascii="Symbol" w:hAnsi="Symbol" w:hint="default"/>
+      </w:rPr>
+    </w:lvl>
+    <w:lvl w:ilvl="4" w:tplc="10090003" w:tentative="1">
+      <w:start w:val="1"/>
+      <w:numFmt w:val="bullet"/>
+      <w:lvlText w:val="o"/>
+      <w:lvlJc w:val="left"/>
+      <w:pPr>
+        <w:ind w:left="3600" w:hanging="360"/>
+      </w:pPr>
+      <w:rPr>
+        <w:rFonts w:ascii="Courier New" w:hAnsi="Courier New" w:cs="Courier New" w:hint="default"/>
+      </w:rPr>
+    </w:lvl>
+    <w:lvl w:ilvl="5" w:tplc="10090005" w:tentative="1">
+      <w:start w:val="1"/>
+      <w:numFmt w:val="bullet"/>
+      <w:lvlText w:val=""/>
+      <w:lvlJc w:val="left"/>
+      <w:pPr>
+        <w:ind w:left="4320" w:hanging="360"/>
+      </w:pPr>
+      <w:rPr>
+        <w:rFonts w:ascii="Wingdings" w:hAnsi="Wingdings" w:hint="default"/>
+      </w:rPr>
+    </w:lvl>
+    <w:lvl w:ilvl="6" w:tplc="10090001" w:tentative="1">
+      <w:start w:val="1"/>
+      <w:numFmt w:val="bullet"/>
+      <w:lvlText w:val=""/>
+      <w:lvlJc w:val="left"/>
+      <w:pPr>
+        <w:ind w:left="5040" w:hanging="360"/>
+      </w:pPr>
+      <w:rPr>
+        <w:rFonts w:ascii="Symbol" w:hAnsi="Symbol" w:hint="default"/>
+      </w:rPr>
+    </w:lvl>
+    <w:lvl w:ilvl="7" w:tplc="10090003" w:tentative="1">
+      <w:start w:val="1"/>
+      <w:numFmt w:val="bullet"/>
+      <w:lvlText w:val="o"/>
+      <w:lvlJc w:val="left"/>
+      <w:pPr>
+        <w:ind w:left="5760" w:hanging="360"/>
+      </w:pPr>
+      <w:rPr>
+        <w:rFonts w:ascii="Courier New" w:hAnsi="Courier New" w:cs="Courier New" w:hint="default"/>
+      </w:rPr>
+    </w:lvl>
+    <w:lvl w:ilvl="8" w:tplc="10090005" w:tentative="1">
+      <w:start w:val="1"/>
+      <w:numFmt w:val="bullet"/>
+      <w:lvlText w:val=""/>
+      <w:lvlJc w:val="left"/>
+      <w:pPr>
+        <w:ind w:left="6480" w:hanging="360"/>
+      </w:pPr>
+      <w:rPr>
+        <w:rFonts w:ascii="Wingdings" w:hAnsi="Wingdings" w:hint="default"/>
+      </w:rPr>
+    </w:lvl>
+  </w:abstractNum>
   <w:num w:numId="1">
+    <w:abstractNumId w:val="5"/>
+  </w:num>
+  <w:num w:numId="2">
+    <w:abstractNumId w:val="1"/>
+  </w:num>
+  <w:num w:numId="3">
+    <w:abstractNumId w:val="6"/>
+  </w:num>
+  <w:num w:numId="4">
+    <w:abstractNumId w:val="8"/>
+  </w:num>
+  <w:num w:numId="5">
+    <w:abstractNumId w:val="4"/>
+  </w:num>
+  <w:num w:numId="6">
+    <w:abstractNumId w:val="10"/>
+  </w:num>
+  <w:num w:numId="7">
     <w:abstractNumId w:val="2"/>
   </w:num>
-  <w:num w:numId="2">
+  <w:num w:numId="8">
     <w:abstractNumId w:val="0"/>
   </w:num>
-  <w:num w:numId="3">
+  <w:num w:numId="9">
+    <w:abstractNumId w:val="9"/>
+  </w:num>
+  <w:num w:numId="10">
     <w:abstractNumId w:val="3"/>
   </w:num>
-  <w:num w:numId="4">
-    <w:abstractNumId w:val="4"/>
-  </w:num>
-  <w:num w:numId="5">
-    <w:abstractNumId w:val="1"/>
+  <w:num w:numId="11">
+    <w:abstractNumId w:val="7"/>
   </w:num>
 </w:numbering>
 </file>
@@ -4014,7 +4989,7 @@
 </file>
 
 <file path=customXml/itemProps2.xml><?xml version="1.0" encoding="utf-8"?>
-<ds:datastoreItem xmlns:ds="http://schemas.openxmlformats.org/officeDocument/2006/customXml" ds:itemID="{F002713A-1BF7-4216-94F4-15828F9FD4EF}">
+<ds:datastoreItem xmlns:ds="http://schemas.openxmlformats.org/officeDocument/2006/customXml" ds:itemID="{5801F20B-6505-4181-94AF-84C30615DC0B}">
   <ds:schemaRefs>
     <ds:schemaRef ds:uri="http://schemas.openxmlformats.org/officeDocument/2006/bibliography"/>
   </ds:schemaRefs>

</xml_diff>